<commit_message>
Add React, spring boot, basic frontend
</commit_message>
<xml_diff>
--- a/Examensarbete PM.docx
+++ b/Examensarbete PM.docx
@@ -89,21 +89,7 @@
         <w:rPr>
           <w:rFonts w:ascii="Calibri" w:hAnsi="Calibri" w:cs="Calibri"/>
         </w:rPr>
-        <w:t xml:space="preserve">Laddinfrastrukturen i Sverige växer för varje månad, vilket gör att relationen elbilar per publik </w:t>
-      </w:r>
-      <w:proofErr w:type="spellStart"/>
-      <w:r>
-        <w:rPr>
-          <w:rFonts w:ascii="Calibri" w:hAnsi="Calibri" w:cs="Calibri"/>
-        </w:rPr>
-        <w:t>laddpunkt</w:t>
-      </w:r>
-      <w:proofErr w:type="spellEnd"/>
-      <w:r>
-        <w:rPr>
-          <w:rFonts w:ascii="Calibri" w:hAnsi="Calibri" w:cs="Calibri"/>
-        </w:rPr>
-        <w:t xml:space="preserve"> </w:t>
+        <w:t xml:space="preserve">Laddinfrastrukturen i Sverige växer för varje månad, vilket gör att relationen elbilar per publik laddpunkt </w:t>
       </w:r>
       <w:r>
         <w:rPr>
@@ -122,63 +108,7 @@
         <w:rPr>
           <w:rFonts w:ascii="Calibri" w:hAnsi="Calibri" w:cs="Calibri"/>
         </w:rPr>
-        <w:t xml:space="preserve">För att slippa denna kö vid </w:t>
-      </w:r>
-      <w:proofErr w:type="spellStart"/>
-      <w:r>
-        <w:rPr>
-          <w:rFonts w:ascii="Calibri" w:hAnsi="Calibri" w:cs="Calibri"/>
-        </w:rPr>
-        <w:t>laddstolparna</w:t>
-      </w:r>
-      <w:proofErr w:type="spellEnd"/>
-      <w:r>
-        <w:rPr>
-          <w:rFonts w:ascii="Calibri" w:hAnsi="Calibri" w:cs="Calibri"/>
-        </w:rPr>
-        <w:t xml:space="preserve"> skulle det vara smidigt att ha en bokad stolpe när man anländer till </w:t>
-      </w:r>
-      <w:proofErr w:type="spellStart"/>
-      <w:r>
-        <w:rPr>
-          <w:rFonts w:ascii="Calibri" w:hAnsi="Calibri" w:cs="Calibri"/>
-        </w:rPr>
-        <w:t>laddstationen</w:t>
-      </w:r>
-      <w:proofErr w:type="spellEnd"/>
-      <w:r>
-        <w:rPr>
-          <w:rFonts w:ascii="Calibri" w:hAnsi="Calibri" w:cs="Calibri"/>
-        </w:rPr>
-        <w:t xml:space="preserve">. Men min </w:t>
-      </w:r>
-      <w:proofErr w:type="spellStart"/>
-      <w:r>
-        <w:rPr>
-          <w:rFonts w:ascii="Calibri" w:hAnsi="Calibri" w:cs="Calibri"/>
-        </w:rPr>
-        <w:t>app</w:t>
-      </w:r>
-      <w:proofErr w:type="spellEnd"/>
-      <w:r>
-        <w:rPr>
-          <w:rFonts w:ascii="Calibri" w:hAnsi="Calibri" w:cs="Calibri"/>
-        </w:rPr>
-        <w:t xml:space="preserve"> planerar man smidigt sin resa och </w:t>
-      </w:r>
-      <w:proofErr w:type="spellStart"/>
-      <w:r>
-        <w:rPr>
-          <w:rFonts w:ascii="Calibri" w:hAnsi="Calibri" w:cs="Calibri"/>
-        </w:rPr>
-        <w:t>laddstolpar</w:t>
-      </w:r>
-      <w:proofErr w:type="spellEnd"/>
-      <w:r>
-        <w:rPr>
-          <w:rFonts w:ascii="Calibri" w:hAnsi="Calibri" w:cs="Calibri"/>
-        </w:rPr>
-        <w:t xml:space="preserve"> bokas automatiskt vid de behovspunkter som finns längs vägen.</w:t>
+        <w:t>För att slippa denna kö vid laddstolparna skulle det vara smidigt att ha en bokad stolpe när man anländer till laddstationen. Men min app planerar man smidigt sin resa och laddstolpar bokas automatiskt vid de behovspunkter som finns längs vägen.</w:t>
       </w:r>
     </w:p>
     <w:p>
@@ -228,21 +158,7 @@
         <w:rPr>
           <w:rFonts w:ascii="Calibri" w:hAnsi="Calibri" w:cs="Calibri"/>
         </w:rPr>
-        <w:t xml:space="preserve">Det ska gå så snabbt och smidigt som möjligt att ladda sin bil under resan. Med en bokad </w:t>
-      </w:r>
-      <w:proofErr w:type="spellStart"/>
-      <w:r>
-        <w:rPr>
-          <w:rFonts w:ascii="Calibri" w:hAnsi="Calibri" w:cs="Calibri"/>
-        </w:rPr>
-        <w:t>laddstolpe</w:t>
-      </w:r>
-      <w:proofErr w:type="spellEnd"/>
-      <w:r>
-        <w:rPr>
-          <w:rFonts w:ascii="Calibri" w:hAnsi="Calibri" w:cs="Calibri"/>
-        </w:rPr>
-        <w:t xml:space="preserve"> blir stoppet smidigt, man kan koppla upp direkt och komma vidare efter sin paus.</w:t>
+        <w:t>Det ska gå så snabbt och smidigt som möjligt att ladda sin bil under resan. Med en bokad laddstolpe blir stoppet smidigt, man kan koppla upp direkt och komma vidare efter sin paus.</w:t>
       </w:r>
     </w:p>
     <w:p>
@@ -304,30 +220,8 @@
         <w:rPr>
           <w:rFonts w:ascii="Calibri" w:hAnsi="Calibri" w:cs="Calibri"/>
         </w:rPr>
-        <w:t xml:space="preserve">, tydlig </w:t>
-      </w:r>
-      <w:proofErr w:type="spellStart"/>
-      <w:r>
-        <w:rPr>
-          <w:rFonts w:ascii="Calibri" w:hAnsi="Calibri" w:cs="Calibri"/>
-        </w:rPr>
-        <w:t>resplanering</w:t>
-      </w:r>
-      <w:proofErr w:type="spellEnd"/>
-      <w:r>
-        <w:rPr>
-          <w:rFonts w:ascii="Calibri" w:hAnsi="Calibri" w:cs="Calibri"/>
-        </w:rPr>
-        <w:t xml:space="preserve"> på karta och bokningar vid </w:t>
-      </w:r>
-      <w:proofErr w:type="spellStart"/>
-      <w:r>
-        <w:rPr>
-          <w:rFonts w:ascii="Calibri" w:hAnsi="Calibri" w:cs="Calibri"/>
-        </w:rPr>
-        <w:t>laddstolpar</w:t>
-      </w:r>
-      <w:proofErr w:type="spellEnd"/>
+        <w:t>, tydlig resplanering på karta och bokningar vid laddstolpar</w:t>
+      </w:r>
       <w:r>
         <w:rPr>
           <w:rFonts w:ascii="Calibri" w:hAnsi="Calibri" w:cs="Calibri"/>
@@ -356,21 +250,7 @@
         <w:rPr>
           <w:rFonts w:ascii="Calibri" w:hAnsi="Calibri" w:cs="Calibri"/>
         </w:rPr>
-        <w:t xml:space="preserve">addningstid bör endast hållas i ca 15 minuter, så man inte </w:t>
-      </w:r>
-      <w:proofErr w:type="spellStart"/>
-      <w:r>
-        <w:rPr>
-          <w:rFonts w:ascii="Calibri" w:hAnsi="Calibri" w:cs="Calibri"/>
-        </w:rPr>
-        <w:t>okuperar</w:t>
-      </w:r>
-      <w:proofErr w:type="spellEnd"/>
-      <w:r>
-        <w:rPr>
-          <w:rFonts w:ascii="Calibri" w:hAnsi="Calibri" w:cs="Calibri"/>
-        </w:rPr>
-        <w:t xml:space="preserve"> en plats i onödan vid no show.</w:t>
+        <w:t>addningstid bör endast hållas i ca 15 minuter, så man inte okuperar en plats i onödan vid no show.</w:t>
       </w:r>
     </w:p>
     <w:p>
@@ -503,7 +383,6 @@
           <w:rFonts w:ascii="Calibri" w:hAnsi="Calibri" w:cs="Calibri"/>
         </w:rPr>
       </w:pPr>
-      <w:proofErr w:type="spellStart"/>
       <w:r>
         <w:rPr>
           <w:rFonts w:ascii="Calibri" w:hAnsi="Calibri" w:cs="Calibri"/>
@@ -512,40 +391,11 @@
         </w:rPr>
         <w:t>Frontend</w:t>
       </w:r>
-      <w:proofErr w:type="spellEnd"/>
-      <w:r>
-        <w:rPr>
-          <w:rFonts w:ascii="Calibri" w:hAnsi="Calibri" w:cs="Calibri"/>
-        </w:rPr>
-        <w:t xml:space="preserve">: </w:t>
-      </w:r>
-      <w:proofErr w:type="spellStart"/>
-      <w:r>
-        <w:rPr>
-          <w:rFonts w:ascii="Calibri" w:hAnsi="Calibri" w:cs="Calibri"/>
-        </w:rPr>
-        <w:t>React</w:t>
-      </w:r>
-      <w:proofErr w:type="spellEnd"/>
-      <w:r>
-        <w:rPr>
-          <w:rFonts w:ascii="Calibri" w:hAnsi="Calibri" w:cs="Calibri"/>
-        </w:rPr>
-        <w:t xml:space="preserve"> för att bygga en </w:t>
-      </w:r>
-      <w:proofErr w:type="spellStart"/>
-      <w:r>
-        <w:rPr>
-          <w:rFonts w:ascii="Calibri" w:hAnsi="Calibri" w:cs="Calibri"/>
-        </w:rPr>
-        <w:t>responsiv</w:t>
-      </w:r>
-      <w:proofErr w:type="spellEnd"/>
-      <w:r>
-        <w:rPr>
-          <w:rFonts w:ascii="Calibri" w:hAnsi="Calibri" w:cs="Calibri"/>
-        </w:rPr>
-        <w:t xml:space="preserve"> och interaktiv användargränssnitt.</w:t>
+      <w:r>
+        <w:rPr>
+          <w:rFonts w:ascii="Calibri" w:hAnsi="Calibri" w:cs="Calibri"/>
+        </w:rPr>
+        <w:t>: React för att bygga en responsiv och interaktiv användargränssnitt.</w:t>
       </w:r>
     </w:p>
     <w:p>
@@ -558,7 +408,6 @@
           <w:rFonts w:ascii="Calibri" w:hAnsi="Calibri" w:cs="Calibri"/>
         </w:rPr>
       </w:pPr>
-      <w:proofErr w:type="spellStart"/>
       <w:r>
         <w:rPr>
           <w:rFonts w:ascii="Calibri" w:hAnsi="Calibri" w:cs="Calibri"/>
@@ -567,7 +416,6 @@
         </w:rPr>
         <w:t>Backend</w:t>
       </w:r>
-      <w:proofErr w:type="spellEnd"/>
       <w:r>
         <w:rPr>
           <w:rFonts w:ascii="Calibri" w:hAnsi="Calibri" w:cs="Calibri"/>
@@ -599,6 +447,12 @@
         </w:rPr>
         <w:t>: En SQL-databas för att lagra användardata och bokningar.</w:t>
       </w:r>
+      <w:r>
+        <w:rPr>
+          <w:rFonts w:ascii="Calibri" w:hAnsi="Calibri" w:cs="Calibri"/>
+        </w:rPr>
+        <w:t xml:space="preserve"> MySQL</w:t>
+      </w:r>
     </w:p>
     <w:p>
       <w:pPr>
@@ -634,50 +488,14 @@
         <w:rPr>
           <w:rFonts w:ascii="Calibri" w:hAnsi="Calibri" w:cs="Calibri"/>
         </w:rPr>
-        <w:t xml:space="preserve"> Google </w:t>
-      </w:r>
-      <w:proofErr w:type="spellStart"/>
-      <w:r>
-        <w:rPr>
-          <w:rFonts w:ascii="Calibri" w:hAnsi="Calibri" w:cs="Calibri"/>
-        </w:rPr>
-        <w:t>Maps</w:t>
-      </w:r>
-      <w:proofErr w:type="spellEnd"/>
-      <w:r>
-        <w:rPr>
-          <w:rFonts w:ascii="Calibri" w:hAnsi="Calibri" w:cs="Calibri"/>
-        </w:rPr>
-        <w:t xml:space="preserve"> API eller </w:t>
-      </w:r>
-      <w:proofErr w:type="spellStart"/>
-      <w:r>
-        <w:rPr>
-          <w:rFonts w:ascii="Calibri" w:hAnsi="Calibri" w:cs="Calibri"/>
-        </w:rPr>
-        <w:t>OpenStreetMap</w:t>
-      </w:r>
-      <w:proofErr w:type="spellEnd"/>
-      <w:r>
-        <w:rPr>
-          <w:rFonts w:ascii="Calibri" w:hAnsi="Calibri" w:cs="Calibri"/>
-        </w:rPr>
-        <w:t xml:space="preserve"> för kartfunktioner.</w:t>
-      </w:r>
-      <w:r>
-        <w:rPr>
-          <w:rFonts w:ascii="Calibri" w:hAnsi="Calibri" w:cs="Calibri"/>
-        </w:rPr>
-        <w:t xml:space="preserve"> </w:t>
-      </w:r>
-      <w:proofErr w:type="spellStart"/>
-      <w:r>
-        <w:rPr>
-          <w:rFonts w:ascii="Calibri" w:hAnsi="Calibri" w:cs="Calibri"/>
-        </w:rPr>
-        <w:t>Leaflets</w:t>
-      </w:r>
-      <w:proofErr w:type="spellEnd"/>
+        <w:t xml:space="preserve"> Google Maps API eller OpenStreetMap för kartfunktioner.</w:t>
+      </w:r>
+      <w:r>
+        <w:rPr>
+          <w:rFonts w:ascii="Calibri" w:hAnsi="Calibri" w:cs="Calibri"/>
+        </w:rPr>
+        <w:t xml:space="preserve"> Leaflets</w:t>
+      </w:r>
     </w:p>
     <w:p>
       <w:pPr>
@@ -713,49 +531,7 @@
         <w:rPr>
           <w:rFonts w:ascii="Calibri" w:hAnsi="Calibri" w:cs="Calibri"/>
         </w:rPr>
-        <w:t xml:space="preserve"> </w:t>
-      </w:r>
-      <w:proofErr w:type="spellStart"/>
-      <w:r>
-        <w:rPr>
-          <w:rFonts w:ascii="Calibri" w:hAnsi="Calibri" w:cs="Calibri"/>
-        </w:rPr>
-        <w:t>OAuth</w:t>
-      </w:r>
-      <w:proofErr w:type="spellEnd"/>
-      <w:r>
-        <w:rPr>
-          <w:rFonts w:ascii="Calibri" w:hAnsi="Calibri" w:cs="Calibri"/>
-        </w:rPr>
-        <w:t xml:space="preserve"> eller ett bibliotek som </w:t>
-      </w:r>
-      <w:proofErr w:type="spellStart"/>
-      <w:r>
-        <w:rPr>
-          <w:rFonts w:ascii="Calibri" w:hAnsi="Calibri" w:cs="Calibri"/>
-        </w:rPr>
-        <w:t>Firebase</w:t>
-      </w:r>
-      <w:proofErr w:type="spellEnd"/>
-      <w:r>
-        <w:rPr>
-          <w:rFonts w:ascii="Calibri" w:hAnsi="Calibri" w:cs="Calibri"/>
-        </w:rPr>
-        <w:t xml:space="preserve"> </w:t>
-      </w:r>
-      <w:proofErr w:type="spellStart"/>
-      <w:r>
-        <w:rPr>
-          <w:rFonts w:ascii="Calibri" w:hAnsi="Calibri" w:cs="Calibri"/>
-        </w:rPr>
-        <w:t>Authentication</w:t>
-      </w:r>
-      <w:proofErr w:type="spellEnd"/>
-      <w:r>
-        <w:rPr>
-          <w:rFonts w:ascii="Calibri" w:hAnsi="Calibri" w:cs="Calibri"/>
-        </w:rPr>
-        <w:t xml:space="preserve"> för inloggning.</w:t>
+        <w:t xml:space="preserve"> OAuth eller ett bibliotek som Firebase Authentication för inloggning.</w:t>
       </w:r>
     </w:p>
     <w:p>
@@ -828,21 +604,7 @@
         <w:rPr>
           <w:rFonts w:ascii="Calibri" w:hAnsi="Calibri" w:cs="Calibri"/>
         </w:rPr>
-        <w:t xml:space="preserve"> Edmunds eller </w:t>
-      </w:r>
-      <w:proofErr w:type="spellStart"/>
-      <w:r>
-        <w:rPr>
-          <w:rFonts w:ascii="Calibri" w:hAnsi="Calibri" w:cs="Calibri"/>
-        </w:rPr>
-        <w:t>CarQueryAPI</w:t>
-      </w:r>
-      <w:proofErr w:type="spellEnd"/>
-      <w:r>
-        <w:rPr>
-          <w:rFonts w:ascii="Calibri" w:hAnsi="Calibri" w:cs="Calibri"/>
-        </w:rPr>
-        <w:t>.</w:t>
+        <w:t xml:space="preserve"> Edmunds eller CarQueryAPI.</w:t>
       </w:r>
     </w:p>
     <w:p>
@@ -855,43 +617,19 @@
           <w:rFonts w:ascii="Calibri" w:hAnsi="Calibri" w:cs="Calibri"/>
         </w:rPr>
       </w:pPr>
-      <w:proofErr w:type="spellStart"/>
       <w:r>
         <w:rPr>
           <w:rFonts w:ascii="Calibri" w:hAnsi="Calibri" w:cs="Calibri"/>
           <w:b/>
           <w:bCs/>
         </w:rPr>
-        <w:t>Resplanering</w:t>
-      </w:r>
-      <w:proofErr w:type="spellEnd"/>
-      <w:r>
-        <w:rPr>
-          <w:rFonts w:ascii="Calibri" w:hAnsi="Calibri" w:cs="Calibri"/>
-          <w:b/>
-          <w:bCs/>
-        </w:rPr>
-        <w:t xml:space="preserve"> och kartvisning</w:t>
-      </w:r>
-      <w:r>
-        <w:rPr>
-          <w:rFonts w:ascii="Calibri" w:hAnsi="Calibri" w:cs="Calibri"/>
-        </w:rPr>
-        <w:t xml:space="preserve">: Integrera en karttjänst för att visa rutter och </w:t>
-      </w:r>
-      <w:proofErr w:type="spellStart"/>
-      <w:r>
-        <w:rPr>
-          <w:rFonts w:ascii="Calibri" w:hAnsi="Calibri" w:cs="Calibri"/>
-        </w:rPr>
-        <w:t>laddstationer</w:t>
-      </w:r>
-      <w:proofErr w:type="spellEnd"/>
-      <w:r>
-        <w:rPr>
-          <w:rFonts w:ascii="Calibri" w:hAnsi="Calibri" w:cs="Calibri"/>
-        </w:rPr>
-        <w:t>.</w:t>
+        <w:t>Resplanering och kartvisning</w:t>
+      </w:r>
+      <w:r>
+        <w:rPr>
+          <w:rFonts w:ascii="Calibri" w:hAnsi="Calibri" w:cs="Calibri"/>
+        </w:rPr>
+        <w:t>: Integrera en karttjänst för att visa rutter och laddstationer.</w:t>
       </w:r>
     </w:p>
     <w:p>
@@ -910,18 +648,8 @@
           <w:b/>
           <w:bCs/>
         </w:rPr>
-        <w:t xml:space="preserve">Bokning av </w:t>
-      </w:r>
-      <w:proofErr w:type="spellStart"/>
-      <w:r>
-        <w:rPr>
-          <w:rFonts w:ascii="Calibri" w:hAnsi="Calibri" w:cs="Calibri"/>
-          <w:b/>
-          <w:bCs/>
-        </w:rPr>
-        <w:t>laddstationer</w:t>
-      </w:r>
-      <w:proofErr w:type="spellEnd"/>
+        <w:t>Bokning av laddstationer</w:t>
+      </w:r>
       <w:r>
         <w:rPr>
           <w:rFonts w:ascii="Calibri" w:hAnsi="Calibri" w:cs="Calibri"/>
@@ -938,21 +666,7 @@
         <w:rPr>
           <w:rFonts w:ascii="Calibri" w:hAnsi="Calibri" w:cs="Calibri"/>
         </w:rPr>
-        <w:t xml:space="preserve">omboka </w:t>
-      </w:r>
-      <w:proofErr w:type="spellStart"/>
-      <w:r>
-        <w:rPr>
-          <w:rFonts w:ascii="Calibri" w:hAnsi="Calibri" w:cs="Calibri"/>
-        </w:rPr>
-        <w:t>laddstationer</w:t>
-      </w:r>
-      <w:proofErr w:type="spellEnd"/>
-      <w:r>
-        <w:rPr>
-          <w:rFonts w:ascii="Calibri" w:hAnsi="Calibri" w:cs="Calibri"/>
-        </w:rPr>
-        <w:t>.</w:t>
+        <w:t>omboka laddstationer.</w:t>
       </w:r>
     </w:p>
     <w:p>
@@ -983,35 +697,7 @@
         <w:rPr>
           <w:rFonts w:ascii="Calibri" w:hAnsi="Calibri" w:cs="Calibri"/>
         </w:rPr>
-        <w:t xml:space="preserve"> </w:t>
-      </w:r>
-      <w:proofErr w:type="spellStart"/>
-      <w:r>
-        <w:rPr>
-          <w:rFonts w:ascii="Calibri" w:hAnsi="Calibri" w:cs="Calibri"/>
-        </w:rPr>
-        <w:t>OpenWeatherMap</w:t>
-      </w:r>
-      <w:proofErr w:type="spellEnd"/>
-      <w:r>
-        <w:rPr>
-          <w:rFonts w:ascii="Calibri" w:hAnsi="Calibri" w:cs="Calibri"/>
-        </w:rPr>
-        <w:t xml:space="preserve"> eller </w:t>
-      </w:r>
-      <w:proofErr w:type="spellStart"/>
-      <w:r>
-        <w:rPr>
-          <w:rFonts w:ascii="Calibri" w:hAnsi="Calibri" w:cs="Calibri"/>
-        </w:rPr>
-        <w:t>WeatherAPI</w:t>
-      </w:r>
-      <w:proofErr w:type="spellEnd"/>
-      <w:r>
-        <w:rPr>
-          <w:rFonts w:ascii="Calibri" w:hAnsi="Calibri" w:cs="Calibri"/>
-        </w:rPr>
-        <w:t>.</w:t>
+        <w:t xml:space="preserve"> OpenWeatherMap eller WeatherAPI.</w:t>
       </w:r>
     </w:p>
     <w:p>
@@ -1087,21 +773,7 @@
         <w:rPr>
           <w:rFonts w:ascii="Calibri" w:hAnsi="Calibri" w:cs="Calibri"/>
         </w:rPr>
-        <w:t xml:space="preserve">Utveckla </w:t>
-      </w:r>
-      <w:proofErr w:type="spellStart"/>
-      <w:r>
-        <w:rPr>
-          <w:rFonts w:ascii="Calibri" w:hAnsi="Calibri" w:cs="Calibri"/>
-        </w:rPr>
-        <w:t>frontend</w:t>
-      </w:r>
-      <w:proofErr w:type="spellEnd"/>
-      <w:r>
-        <w:rPr>
-          <w:rFonts w:ascii="Calibri" w:hAnsi="Calibri" w:cs="Calibri"/>
-        </w:rPr>
-        <w:t xml:space="preserve"> gränssnittet och integrera karttjänsten.</w:t>
+        <w:t>Utveckla frontend gränssnittet och integrera karttjänsten.</w:t>
       </w:r>
     </w:p>
     <w:p>
@@ -1218,16 +890,8 @@
         <w:rPr>
           <w:rFonts w:ascii="Calibri" w:hAnsi="Calibri" w:cs="Calibri"/>
         </w:rPr>
-        <w:t xml:space="preserve">Implementera bokningssystemet för </w:t>
-      </w:r>
-      <w:proofErr w:type="spellStart"/>
-      <w:r>
-        <w:rPr>
-          <w:rFonts w:ascii="Calibri" w:hAnsi="Calibri" w:cs="Calibri"/>
-        </w:rPr>
-        <w:t>laddstationer.</w:t>
-      </w:r>
-      <w:proofErr w:type="spellEnd"/>
+        <w:t>Implementera bokningssystemet för laddstationer.</w:t>
+      </w:r>
     </w:p>
     <w:p>
       <w:pPr>

</xml_diff>

<commit_message>
Add distance and time
</commit_message>
<xml_diff>
--- a/Examensarbete PM.docx
+++ b/Examensarbete PM.docx
@@ -506,7 +506,19 @@
         <w:rPr>
           <w:rFonts w:ascii="Calibri" w:hAnsi="Calibri" w:cs="Calibri"/>
         </w:rPr>
-        <w:t>för kartfunktioner.</w:t>
+        <w:t>för kartfunktioner</w:t>
+      </w:r>
+      <w:r>
+        <w:rPr>
+          <w:rFonts w:ascii="Calibri" w:hAnsi="Calibri" w:cs="Calibri"/>
+        </w:rPr>
+        <w:t xml:space="preserve"> med OpenRouteService</w:t>
+      </w:r>
+      <w:r>
+        <w:rPr>
+          <w:rFonts w:ascii="Calibri" w:hAnsi="Calibri" w:cs="Calibri"/>
+        </w:rPr>
+        <w:t>.</w:t>
       </w:r>
     </w:p>
     <w:p>

</xml_diff>